<commit_message>
updated pcp and research paper
</commit_message>
<xml_diff>
--- a/openINO/hardware research.docx
+++ b/openINO/hardware research.docx
@@ -951,15 +951,77 @@
         </w:rPr>
         <w:t xml:space="preserve"> won’t be able to run any heavy programs or operating system.</w:t>
       </w:r>
-    </w:p>
-    <w:p>
-      <w:pPr>
-        <w:rPr>
-          <w:rFonts w:cstheme="minorHAnsi"/>
-          <w:color w:val="222222"/>
-          <w:shd w:val="clear" w:color="auto" w:fill="FFFFFF"/>
-        </w:rPr>
-      </w:pPr>
+      <w:r>
+        <w:rPr>
+          <w:rFonts w:cstheme="minorHAnsi"/>
+          <w:color w:val="222222"/>
+          <w:shd w:val="clear" w:color="auto" w:fill="FFFFFF"/>
+        </w:rPr>
+        <w:br/>
+        <w:t>Pros:</w:t>
+      </w:r>
+      <w:r>
+        <w:rPr>
+          <w:rFonts w:cstheme="minorHAnsi"/>
+          <w:color w:val="222222"/>
+          <w:shd w:val="clear" w:color="auto" w:fill="FFFFFF"/>
+        </w:rPr>
+        <w:br/>
+        <w:t>-cheap</w:t>
+      </w:r>
+      <w:r>
+        <w:rPr>
+          <w:rFonts w:cstheme="minorHAnsi"/>
+          <w:color w:val="222222"/>
+          <w:shd w:val="clear" w:color="auto" w:fill="FFFFFF"/>
+        </w:rPr>
+        <w:br/>
+        <w:t>-universal</w:t>
+      </w:r>
+      <w:r>
+        <w:rPr>
+          <w:rFonts w:cstheme="minorHAnsi"/>
+          <w:color w:val="222222"/>
+          <w:shd w:val="clear" w:color="auto" w:fill="FFFFFF"/>
+        </w:rPr>
+        <w:br/>
+        <w:t>-easy to work with</w:t>
+      </w:r>
+    </w:p>
+    <w:p>
+      <w:pPr>
+        <w:rPr>
+          <w:rFonts w:cstheme="minorHAnsi"/>
+          <w:color w:val="222222"/>
+          <w:shd w:val="clear" w:color="auto" w:fill="FFFFFF"/>
+        </w:rPr>
+      </w:pPr>
+      <w:r>
+        <w:rPr>
+          <w:rFonts w:cstheme="minorHAnsi"/>
+          <w:color w:val="222222"/>
+          <w:shd w:val="clear" w:color="auto" w:fill="FFFFFF"/>
+        </w:rPr>
+        <w:t>Cons:</w:t>
+      </w:r>
+      <w:r>
+        <w:rPr>
+          <w:rFonts w:cstheme="minorHAnsi"/>
+          <w:color w:val="222222"/>
+          <w:shd w:val="clear" w:color="auto" w:fill="FFFFFF"/>
+        </w:rPr>
+        <w:br/>
+        <w:t>-relatively little processing power</w:t>
+      </w:r>
+      <w:r>
+        <w:rPr>
+          <w:rFonts w:cstheme="minorHAnsi"/>
+          <w:color w:val="222222"/>
+          <w:shd w:val="clear" w:color="auto" w:fill="FFFFFF"/>
+        </w:rPr>
+        <w:br/>
+        <w:t>-relatively restrictive IDE</w:t>
+      </w:r>
     </w:p>
     <w:p>
       <w:pPr>
@@ -1063,20 +1125,73 @@
         </w:rPr>
         <w:t>.</w:t>
       </w:r>
-    </w:p>
-    <w:p>
-      <w:pPr>
-        <w:rPr>
-          <w:b/>
-        </w:rPr>
-      </w:pPr>
-      <w:r>
-        <w:br/>
-      </w:r>
-      <w:r>
-        <w:rPr>
-          <w:b/>
-        </w:rPr>
+      <w:r>
+        <w:rPr>
+          <w:rFonts w:cstheme="minorHAnsi"/>
+          <w:color w:val="222222"/>
+          <w:shd w:val="clear" w:color="auto" w:fill="FFFFFF"/>
+        </w:rPr>
+        <w:br/>
+        <w:t>Pros:</w:t>
+      </w:r>
+      <w:r>
+        <w:rPr>
+          <w:rFonts w:cstheme="minorHAnsi"/>
+          <w:color w:val="222222"/>
+          <w:shd w:val="clear" w:color="auto" w:fill="FFFFFF"/>
+        </w:rPr>
+        <w:br/>
+        <w:t>-strong processing power</w:t>
+      </w:r>
+      <w:r>
+        <w:rPr>
+          <w:rFonts w:cstheme="minorHAnsi"/>
+          <w:color w:val="222222"/>
+          <w:shd w:val="clear" w:color="auto" w:fill="FFFFFF"/>
+        </w:rPr>
+        <w:br/>
+        <w:t>-highly versatile</w:t>
+      </w:r>
+      <w:r>
+        <w:rPr>
+          <w:rFonts w:cstheme="minorHAnsi"/>
+          <w:color w:val="222222"/>
+          <w:shd w:val="clear" w:color="auto" w:fill="FFFFFF"/>
+        </w:rPr>
+        <w:br/>
+        <w:t>Cons:</w:t>
+      </w:r>
+      <w:r>
+        <w:rPr>
+          <w:rFonts w:cstheme="minorHAnsi"/>
+          <w:color w:val="222222"/>
+          <w:shd w:val="clear" w:color="auto" w:fill="FFFFFF"/>
+        </w:rPr>
+        <w:br/>
+        <w:t xml:space="preserve"> -poor compatibility</w:t>
+      </w:r>
+    </w:p>
+    <w:p>
+      <w:pPr>
+        <w:rPr>
+          <w:b/>
+        </w:rPr>
+      </w:pPr>
+      <w:r>
+        <w:br/>
+      </w:r>
+    </w:p>
+    <w:p>
+      <w:pPr>
+        <w:rPr>
+          <w:b/>
+        </w:rPr>
+      </w:pPr>
+      <w:r>
+        <w:rPr>
+          <w:b/>
+        </w:rPr>
+        <w:lastRenderedPageBreak/>
         <w:t>ESP32</w:t>
       </w:r>
     </w:p>
@@ -1093,7 +1208,32 @@
         <w:t xml:space="preserve"> is much faster and has larger memory. And although not applicable in the current prototype. This processor has built in Wi-Fi and Bluetooth which could be advantageous in future versions of our robot.</w:t>
       </w:r>
     </w:p>
-    <w:p/>
+    <w:p>
+      <w:r>
+        <w:t>Pros:</w:t>
+      </w:r>
+      <w:r>
+        <w:br/>
+        <w:t>-highly compatible with different IDE’s</w:t>
+      </w:r>
+      <w:r>
+        <w:br/>
+        <w:t>-very fast compared to other microprocessors</w:t>
+      </w:r>
+    </w:p>
+    <w:p>
+      <w:r>
+        <w:t>Cons:</w:t>
+      </w:r>
+      <w:r>
+        <w:br/>
+        <w:t>- no onboard pin holes, breadboard required</w:t>
+      </w:r>
+      <w:r>
+        <w:br/>
+        <w:t>-only delivers 3.3V</w:t>
+      </w:r>
+    </w:p>
     <w:p/>
     <w:p/>
     <w:p/>
@@ -1146,137 +1286,143 @@
     </w:p>
     <w:p>
       <w:r>
-        <w:t xml:space="preserve">The transparency </w:t>
-      </w:r>
-      <w:proofErr w:type="gramStart"/>
-      <w:r>
-        <w:t>issue</w:t>
-      </w:r>
-      <w:proofErr w:type="gramEnd"/>
-      <w:r>
-        <w:t xml:space="preserve"> some lidars have can be avoided by possible having a requirement for it be that there can be no glass walls at sensor </w:t>
-      </w:r>
-      <w:proofErr w:type="spellStart"/>
-      <w:r>
-        <w:t>hight</w:t>
-      </w:r>
-      <w:proofErr w:type="spellEnd"/>
-      <w:r>
-        <w:t>.</w:t>
-      </w:r>
-    </w:p>
-    <w:p/>
-    <w:p>
-      <w:pPr>
-        <w:rPr>
-          <w:b/>
-        </w:rPr>
-      </w:pPr>
-      <w:r>
-        <w:rPr>
-          <w:b/>
-        </w:rPr>
-        <w:t>Motor</w:t>
-      </w:r>
-    </w:p>
-    <w:p>
-      <w:r>
-        <w:t>For the motor component I will use the servo. This is because even though the stepper motor is more accurate, this module will need to rotate at very high speeds and retain accuracy. So even though the servo might be as accurate as a stepper, it will easily outperform the stepper when moving at the high speeds that will be expected in this module.</w:t>
-      </w:r>
-    </w:p>
-    <w:p/>
-    <w:p>
-      <w:pPr>
-        <w:rPr>
-          <w:b/>
-        </w:rPr>
-      </w:pPr>
-      <w:r>
-        <w:rPr>
-          <w:b/>
-        </w:rPr>
-        <w:t>Controlling unit</w:t>
-      </w:r>
-    </w:p>
-    <w:p>
-      <w:r>
-        <w:t xml:space="preserve">the controlling unit needs to be able to process a lot of information and be able to transmit it onto the brain unit very fast. All three controls are good enough to do </w:t>
-      </w:r>
-      <w:proofErr w:type="gramStart"/>
-      <w:r>
-        <w:t>this</w:t>
-      </w:r>
-      <w:proofErr w:type="gramEnd"/>
-      <w:r>
-        <w:t xml:space="preserve"> so we must look at the one best fitting for this task. First the raspberry pi will fall </w:t>
-      </w:r>
-      <w:proofErr w:type="spellStart"/>
-      <w:r>
-        <w:t>of</w:t>
-      </w:r>
-      <w:proofErr w:type="spellEnd"/>
-      <w:r>
-        <w:t xml:space="preserve">, although more than powerful enough it’s is a </w:t>
-      </w:r>
-      <w:proofErr w:type="gramStart"/>
-      <w:r>
-        <w:t>full on</w:t>
-      </w:r>
-      <w:proofErr w:type="gramEnd"/>
-      <w:r>
-        <w:t xml:space="preserve"> computer, using this would be overkill and therefore cost inefficient. this leaves me with having chosen to use the esp32, the Arduino is also very fast at processing but the esp32 is both stronger and </w:t>
-      </w:r>
-      <w:proofErr w:type="gramStart"/>
-      <w:r>
-        <w:t>faster, and</w:t>
-      </w:r>
-      <w:proofErr w:type="gramEnd"/>
-      <w:r>
-        <w:t xml:space="preserve"> has an extra core which is useful for asynchronous programming.</w:t>
-      </w:r>
-    </w:p>
-    <w:p/>
-    <w:p>
-      <w:pPr>
-        <w:rPr>
-          <w:b/>
-        </w:rPr>
-      </w:pPr>
-      <w:r>
-        <w:rPr>
-          <w:b/>
-        </w:rPr>
-        <w:t>Other requirements</w:t>
-      </w:r>
-    </w:p>
-    <w:p>
-      <w:r>
-        <w:t xml:space="preserve">The robot needs to see in a full circle around itself. This can be achieved by either placing a bunch of sensors around the </w:t>
-      </w:r>
-      <w:proofErr w:type="gramStart"/>
-      <w:r>
-        <w:t>robot, or</w:t>
-      </w:r>
-      <w:proofErr w:type="gramEnd"/>
-      <w:r>
-        <w:t xml:space="preserve"> place a single sensor on top of the motor so it can spin to measure.</w:t>
-      </w:r>
-    </w:p>
-    <w:p>
-      <w:r>
-        <w:t>This is both more cost effective and makes the software more efficient.</w:t>
-      </w:r>
-    </w:p>
-    <w:p>
-      <w:r>
-        <w:t>A research needs to be done to conclude the way to set this up.</w:t>
-      </w:r>
-    </w:p>
-    <w:p/>
-    <w:p>
+        <w:t xml:space="preserve">The transparency issue some lidars have can be avoided by possible having a requirement for it be that there can be no glass walls at sensor </w:t>
+      </w:r>
+      <w:r>
+        <w:t>hight.</w:t>
+      </w:r>
       <w:bookmarkStart w:id="0" w:name="_GoBack"/>
       <w:bookmarkEnd w:id="0"/>
     </w:p>
+    <w:p/>
+    <w:p>
+      <w:pPr>
+        <w:rPr>
+          <w:b/>
+        </w:rPr>
+      </w:pPr>
+      <w:r>
+        <w:rPr>
+          <w:b/>
+        </w:rPr>
+        <w:t>Motor</w:t>
+      </w:r>
+    </w:p>
+    <w:p>
+      <w:r>
+        <w:t>For the motor component I will use the servo. This is because even though the stepper motor is more accurate, this module will need to rotate at very high speeds and retain accuracy. So even though the servo might be as accurate as a stepper, it will easily outperform the stepper when moving at the high speeds that will be expected in this module.</w:t>
+      </w:r>
+    </w:p>
+    <w:p/>
+    <w:p>
+      <w:pPr>
+        <w:rPr>
+          <w:b/>
+        </w:rPr>
+      </w:pPr>
+      <w:r>
+        <w:rPr>
+          <w:b/>
+        </w:rPr>
+        <w:t>Controlling unit</w:t>
+      </w:r>
+    </w:p>
+    <w:p>
+      <w:r>
+        <w:t xml:space="preserve">the controlling unit needs to be able to process a lot of information and be able to transmit it onto the brain unit very fast. All three controls are good enough to do </w:t>
+      </w:r>
+      <w:proofErr w:type="gramStart"/>
+      <w:r>
+        <w:t>this</w:t>
+      </w:r>
+      <w:proofErr w:type="gramEnd"/>
+      <w:r>
+        <w:t xml:space="preserve"> so we must look at the one best fitting for this task. First the raspberry pi will fall </w:t>
+      </w:r>
+      <w:proofErr w:type="spellStart"/>
+      <w:r>
+        <w:t>of</w:t>
+      </w:r>
+      <w:proofErr w:type="spellEnd"/>
+      <w:r>
+        <w:t xml:space="preserve">, although more than powerful enough </w:t>
+      </w:r>
+      <w:r>
+        <w:t>because it</w:t>
+      </w:r>
+      <w:r>
+        <w:t xml:space="preserve"> is a </w:t>
+      </w:r>
+      <w:proofErr w:type="gramStart"/>
+      <w:r>
+        <w:t>full on</w:t>
+      </w:r>
+      <w:proofErr w:type="gramEnd"/>
+      <w:r>
+        <w:t xml:space="preserve"> computer, using this would be overkill and therefore cost inefficient. this leaves me with having chosen to use the esp32, the Arduino is also very fast at processing but the esp32 is both stronger and </w:t>
+      </w:r>
+      <w:proofErr w:type="gramStart"/>
+      <w:r>
+        <w:t>faster, and</w:t>
+      </w:r>
+      <w:proofErr w:type="gramEnd"/>
+      <w:r>
+        <w:t xml:space="preserve"> has an extra core which is useful for asynchronous programming</w:t>
+      </w:r>
+      <w:r>
+        <w:t xml:space="preserve"> aswell as the option of using </w:t>
+      </w:r>
+      <w:proofErr w:type="spellStart"/>
+      <w:r>
+        <w:t>it’s</w:t>
+      </w:r>
+      <w:proofErr w:type="spellEnd"/>
+      <w:r>
+        <w:t xml:space="preserve"> own IDE which allows me to have more precise control over the components</w:t>
+      </w:r>
+      <w:r>
+        <w:t>.</w:t>
+      </w:r>
+    </w:p>
+    <w:p/>
+    <w:p>
+      <w:pPr>
+        <w:rPr>
+          <w:b/>
+        </w:rPr>
+      </w:pPr>
+      <w:r>
+        <w:rPr>
+          <w:b/>
+        </w:rPr>
+        <w:t>Other requirements</w:t>
+      </w:r>
+    </w:p>
+    <w:p>
+      <w:r>
+        <w:t xml:space="preserve">The robot needs to see in a full circle around itself. This can be achieved by either placing a bunch of sensors around the </w:t>
+      </w:r>
+      <w:proofErr w:type="gramStart"/>
+      <w:r>
+        <w:t>robot, or</w:t>
+      </w:r>
+      <w:proofErr w:type="gramEnd"/>
+      <w:r>
+        <w:t xml:space="preserve"> place a single sensor on top of the motor so it can spin to measure.</w:t>
+      </w:r>
+    </w:p>
+    <w:p>
+      <w:r>
+        <w:t>This is both more cost effective and makes the software more efficient.</w:t>
+      </w:r>
+    </w:p>
+    <w:p>
+      <w:r>
+        <w:t>A research needs to be done to conclude the way to set this up.</w:t>
+      </w:r>
+    </w:p>
+    <w:p/>
+    <w:p/>
     <w:p>
       <w:pPr>
         <w:jc w:val="center"/>

</xml_diff>